<commit_message>
Update hydrant document  for adding across floor analysis
</commit_message>
<xml_diff>
--- a/Documents/给排水/消火栓与灭火器/消火栓与灭火器-技术需求.docx
+++ b/Documents/给排水/消火栓与灭火器/消火栓与灭火器-技术需求.docx
@@ -7,6 +7,7 @@
         <w:ind w:firstLine="0"/>
         <w:jc w:val="center"/>
         <w:rPr>
+          <w:rFonts w:hint="eastAsia"/>
           <w:b/>
           <w:sz w:val="36"/>
         </w:rPr>
@@ -19,17 +20,8 @@
         </w:rPr>
         <w:t>消火栓与灭火器-技术合作需求</w:t>
       </w:r>
-    </w:p>
-    <w:p>
-      <w:pPr>
-        <w:ind w:firstLine="0"/>
-        <w:jc w:val="center"/>
-        <w:rPr>
-          <w:rFonts w:hint="eastAsia"/>
-          <w:b/>
-          <w:sz w:val="36"/>
-        </w:rPr>
-      </w:pPr>
+      <w:bookmarkStart w:id="0" w:name="_GoBack"/>
+      <w:bookmarkEnd w:id="0"/>
     </w:p>
     <w:p>
       <w:pPr>
@@ -628,6 +620,109 @@
           <w:numId w:val="5"/>
         </w:numPr>
         <w:ind w:firstLineChars="0"/>
+        <w:rPr>
+          <w:color w:val="FF0000"/>
+        </w:rPr>
+      </w:pPr>
+      <w:r>
+        <w:rPr>
+          <w:rFonts w:hint="eastAsia"/>
+          <w:color w:val="FF0000"/>
+        </w:rPr>
+        <w:t>跨楼层空间的联通关系</w:t>
+      </w:r>
+    </w:p>
+    <w:p>
+      <w:pPr>
+        <w:pStyle w:val="a0"/>
+        <w:numPr>
+          <w:ilvl w:val="1"/>
+          <w:numId w:val="5"/>
+        </w:numPr>
+        <w:ind w:firstLineChars="0"/>
+        <w:rPr>
+          <w:color w:val="FF0000"/>
+        </w:rPr>
+      </w:pPr>
+      <w:r>
+        <w:rPr>
+          <w:rFonts w:hint="eastAsia"/>
+          <w:color w:val="FF0000"/>
+        </w:rPr>
+        <w:t>楼层和楼层之间的空间联通是通过空间内的一个“洞”</w:t>
+      </w:r>
+      <w:r>
+        <w:rPr>
+          <w:rFonts w:hint="eastAsia"/>
+          <w:color w:val="FF0000"/>
+        </w:rPr>
+        <w:t>联通的。</w:t>
+      </w:r>
+      <w:r>
+        <w:rPr>
+          <w:rFonts w:hint="eastAsia"/>
+          <w:color w:val="FF0000"/>
+        </w:rPr>
+        <w:t>即在某个楼层空间内有一个“洞”，</w:t>
+      </w:r>
+      <w:r>
+        <w:rPr>
+          <w:rFonts w:hint="eastAsia"/>
+          <w:color w:val="FF0000"/>
+        </w:rPr>
+        <w:t>在另外一个楼层空间内</w:t>
+      </w:r>
+      <w:r>
+        <w:rPr>
+          <w:rFonts w:hint="eastAsia"/>
+          <w:color w:val="FF0000"/>
+        </w:rPr>
+        <w:t>有一个与之匹配的“洞”。通过匹配的洞所在的楼层</w:t>
+      </w:r>
+      <w:r>
+        <w:rPr>
+          <w:rFonts w:hint="eastAsia"/>
+          <w:color w:val="FF0000"/>
+        </w:rPr>
+        <w:t>确定跨楼层的联通。</w:t>
+      </w:r>
+    </w:p>
+    <w:p>
+      <w:pPr>
+        <w:pStyle w:val="a0"/>
+        <w:numPr>
+          <w:ilvl w:val="1"/>
+          <w:numId w:val="5"/>
+        </w:numPr>
+        <w:ind w:firstLineChars="0"/>
+        <w:rPr>
+          <w:rFonts w:hint="eastAsia"/>
+          <w:color w:val="FF0000"/>
+        </w:rPr>
+      </w:pPr>
+      <w:r>
+        <w:rPr>
+          <w:rFonts w:hint="eastAsia"/>
+          <w:color w:val="FF0000"/>
+        </w:rPr>
+        <w:t>楼层与楼层之间的联通有距离</w:t>
+      </w:r>
+      <w:r>
+        <w:rPr>
+          <w:rFonts w:hint="eastAsia"/>
+          <w:color w:val="FF0000"/>
+        </w:rPr>
+        <w:t>损耗，在计算是需要减去跨楼层损耗</w:t>
+      </w:r>
+    </w:p>
+    <w:p>
+      <w:pPr>
+        <w:pStyle w:val="a0"/>
+        <w:numPr>
+          <w:ilvl w:val="0"/>
+          <w:numId w:val="5"/>
+        </w:numPr>
+        <w:ind w:firstLineChars="0"/>
       </w:pPr>
       <w:r>
         <w:rPr>
@@ -673,7 +768,14 @@
         <w:rPr>
           <w:rFonts w:hint="eastAsia"/>
         </w:rPr>
-        <w:t>对联通关系的影响。</w:t>
+        <w:t>对联通关系</w:t>
+      </w:r>
+      <w:r>
+        <w:rPr>
+          <w:rFonts w:hint="eastAsia"/>
+        </w:rPr>
+        <w:lastRenderedPageBreak/>
+        <w:t>的影响。</w:t>
       </w:r>
     </w:p>
     <w:p>
@@ -705,7 +807,6 @@
         <w:rPr>
           <w:rFonts w:hint="eastAsia"/>
         </w:rPr>
-        <w:lastRenderedPageBreak/>
         <w:t>柱子，可以在空间的轮廓线上，也可以在空间内部，</w:t>
       </w:r>
       <w:r>
@@ -1053,11 +1154,6 @@
       </w:r>
     </w:p>
     <w:p>
-      <w:pPr>
-        <w:rPr>
-          <w:rFonts w:hint="eastAsia"/>
-        </w:rPr>
-      </w:pPr>
       <w:r>
         <w:rPr>
           <w:rFonts w:hint="eastAsia"/>
@@ -1141,7 +1237,6 @@
               <w:ind w:firstLine="0"/>
               <w:jc w:val="center"/>
               <w:rPr>
-                <w:rFonts w:hint="eastAsia"/>
                 <w:sz w:val="21"/>
               </w:rPr>
             </w:pPr>
@@ -1163,7 +1258,6 @@
               <w:spacing w:line="240" w:lineRule="auto"/>
               <w:ind w:firstLine="0"/>
               <w:rPr>
-                <w:rFonts w:hint="eastAsia"/>
                 <w:sz w:val="21"/>
               </w:rPr>
             </w:pPr>
@@ -1217,7 +1311,6 @@
               <w:ind w:firstLine="0"/>
               <w:jc w:val="center"/>
               <w:rPr>
-                <w:rFonts w:hint="eastAsia"/>
                 <w:sz w:val="21"/>
               </w:rPr>
             </w:pPr>
@@ -1239,7 +1332,6 @@
               <w:spacing w:line="240" w:lineRule="auto"/>
               <w:ind w:firstLine="0"/>
               <w:rPr>
-                <w:rFonts w:hint="eastAsia"/>
                 <w:sz w:val="21"/>
               </w:rPr>
             </w:pPr>
@@ -1299,7 +1391,6 @@
               <w:ind w:firstLine="0"/>
               <w:jc w:val="center"/>
               <w:rPr>
-                <w:rFonts w:hint="eastAsia"/>
                 <w:sz w:val="21"/>
               </w:rPr>
             </w:pPr>
@@ -1321,7 +1412,6 @@
               <w:spacing w:line="240" w:lineRule="auto"/>
               <w:ind w:firstLine="0"/>
               <w:rPr>
-                <w:rFonts w:hint="eastAsia"/>
                 <w:sz w:val="21"/>
               </w:rPr>
             </w:pPr>
@@ -1349,7 +1439,6 @@
               <w:ind w:firstLine="0"/>
               <w:jc w:val="center"/>
               <w:rPr>
-                <w:rFonts w:hint="eastAsia"/>
                 <w:sz w:val="21"/>
               </w:rPr>
             </w:pPr>
@@ -1371,7 +1460,6 @@
               <w:spacing w:line="240" w:lineRule="auto"/>
               <w:ind w:firstLine="0"/>
               <w:rPr>
-                <w:rFonts w:hint="eastAsia"/>
                 <w:sz w:val="21"/>
               </w:rPr>
             </w:pPr>
@@ -1399,7 +1487,6 @@
               <w:ind w:firstLine="0"/>
               <w:jc w:val="center"/>
               <w:rPr>
-                <w:rFonts w:hint="eastAsia"/>
                 <w:sz w:val="21"/>
               </w:rPr>
             </w:pPr>
@@ -1421,7 +1508,6 @@
               <w:spacing w:line="240" w:lineRule="auto"/>
               <w:ind w:firstLine="0"/>
               <w:rPr>
-                <w:rFonts w:hint="eastAsia"/>
                 <w:sz w:val="21"/>
               </w:rPr>
             </w:pPr>
@@ -1462,7 +1548,6 @@
               <w:ind w:firstLine="0"/>
               <w:jc w:val="center"/>
               <w:rPr>
-                <w:rFonts w:hint="eastAsia"/>
                 <w:sz w:val="21"/>
               </w:rPr>
             </w:pPr>
@@ -1484,7 +1569,6 @@
               <w:spacing w:line="240" w:lineRule="auto"/>
               <w:ind w:firstLine="0"/>
               <w:rPr>
-                <w:rFonts w:hint="eastAsia"/>
                 <w:sz w:val="21"/>
               </w:rPr>
             </w:pPr>
@@ -1510,7 +1594,6 @@
     <w:p>
       <w:pPr>
         <w:rPr>
-          <w:rFonts w:hint="eastAsia"/>
           <w:szCs w:val="24"/>
         </w:rPr>
       </w:pPr>
@@ -1519,6 +1602,7 @@
           <w:rFonts w:hint="eastAsia"/>
           <w:szCs w:val="24"/>
         </w:rPr>
+        <w:lastRenderedPageBreak/>
         <w:t>40</w:t>
       </w:r>
       <w:r>
@@ -1621,8 +1705,6 @@
         </w:rPr>
         <w:t>耗时不超过5秒。</w:t>
       </w:r>
-      <w:bookmarkStart w:id="0" w:name="_GoBack"/>
-      <w:bookmarkEnd w:id="0"/>
     </w:p>
     <w:p>
       <w:pPr>
@@ -1632,7 +1714,6 @@
         <w:rPr>
           <w:rFonts w:hint="eastAsia"/>
         </w:rPr>
-        <w:lastRenderedPageBreak/>
         <w:t>合作方式</w:t>
       </w:r>
     </w:p>
@@ -1743,9 +1824,6 @@
           <w:numId w:val="1"/>
         </w:numPr>
         <w:ind w:firstLineChars="0"/>
-        <w:rPr>
-          <w:rFonts w:hint="eastAsia"/>
-        </w:rPr>
       </w:pPr>
       <w:r>
         <w:rPr>
@@ -3640,7 +3718,7 @@
         <w:numId w:val="8"/>
       </w:numPr>
       <w:spacing w:before="240"/>
-      <w:ind w:firstLineChars="0"/>
+      <w:ind w:firstLineChars="0" w:firstLine="0"/>
       <w:outlineLvl w:val="0"/>
     </w:pPr>
     <w:rPr>
@@ -3664,7 +3742,7 @@
         <w:numId w:val="12"/>
       </w:numPr>
       <w:spacing w:before="240"/>
-      <w:ind w:firstLineChars="0"/>
+      <w:ind w:firstLineChars="0" w:firstLine="0"/>
       <w:outlineLvl w:val="1"/>
     </w:pPr>
   </w:style>

</xml_diff>